<commit_message>
update show + bind username, usertype
</commit_message>
<xml_diff>
--- a/yeu cau/PhieuDanhGia_BT02.docx
+++ b/yeu cau/PhieuDanhGia_BT02.docx
@@ -2117,6 +2117,13 @@
                 <w:color w:val="000000"/>
               </w:rPr>
             </w:pPr>
+            <w:r>
+              <w:rPr>
+                <w:rFonts w:ascii="Arial" w:hAnsi="Arial" w:eastAsia="Times New Roman" w:cs="Arial"/>
+                <w:color w:val="000000"/>
+              </w:rPr>
+              <w:t>x</w:t>
+            </w:r>
           </w:p>
         </w:tc>
       </w:tr>
@@ -2618,6 +2625,8 @@
                 <w:color w:val="000000"/>
               </w:rPr>
             </w:pPr>
+            <w:bookmarkStart w:id="1" w:name="_GoBack"/>
+            <w:bookmarkEnd w:id="1"/>
           </w:p>
         </w:tc>
       </w:tr>
@@ -2745,8 +2754,13 @@
                 <w:color w:val="000000"/>
               </w:rPr>
             </w:pPr>
-            <w:bookmarkStart w:id="1" w:name="_GoBack"/>
-            <w:bookmarkEnd w:id="1"/>
+            <w:r>
+              <w:rPr>
+                <w:rFonts w:ascii="Arial" w:hAnsi="Arial" w:eastAsia="Times New Roman" w:cs="Arial"/>
+                <w:color w:val="000000"/>
+              </w:rPr>
+              <w:t>x</w:t>
+            </w:r>
           </w:p>
         </w:tc>
       </w:tr>

</xml_diff>

<commit_message>
Sua giao dien trang chu
</commit_message>
<xml_diff>
--- a/yeu cau/PhieuDanhGia_BT02.docx
+++ b/yeu cau/PhieuDanhGia_BT02.docx
@@ -2117,13 +2117,8 @@
                 <w:color w:val="000000"/>
               </w:rPr>
             </w:pPr>
-            <w:r>
-              <w:rPr>
-                <w:rFonts w:ascii="Arial" w:hAnsi="Arial" w:eastAsia="Times New Roman" w:cs="Arial"/>
-                <w:color w:val="000000"/>
-              </w:rPr>
-              <w:t>x</w:t>
-            </w:r>
+            <w:bookmarkStart w:id="1" w:name="_GoBack"/>
+            <w:bookmarkEnd w:id="1"/>
           </w:p>
         </w:tc>
       </w:tr>
@@ -2498,13 +2493,6 @@
                 <w:color w:val="000000"/>
               </w:rPr>
             </w:pPr>
-            <w:r>
-              <w:rPr>
-                <w:rFonts w:ascii="Arial" w:hAnsi="Arial" w:eastAsia="Times New Roman" w:cs="Arial"/>
-                <w:color w:val="000000"/>
-              </w:rPr>
-              <w:t>x</w:t>
-            </w:r>
           </w:p>
         </w:tc>
       </w:tr>
@@ -2625,8 +2613,6 @@
                 <w:color w:val="000000"/>
               </w:rPr>
             </w:pPr>
-            <w:bookmarkStart w:id="1" w:name="_GoBack"/>
-            <w:bookmarkEnd w:id="1"/>
           </w:p>
         </w:tc>
       </w:tr>

</xml_diff>

<commit_message>
Quan ly hoi nghi - Duyet danh sach user dang ki
</commit_message>
<xml_diff>
--- a/yeu cau/PhieuDanhGia_BT02.docx
+++ b/yeu cau/PhieuDanhGia_BT02.docx
@@ -1996,6 +1996,13 @@
                 <w:color w:val="000000"/>
               </w:rPr>
             </w:pPr>
+            <w:r>
+              <w:rPr>
+                <w:rFonts w:ascii="Arial" w:hAnsi="Arial" w:eastAsia="Times New Roman" w:cs="Arial"/>
+                <w:color w:val="000000"/>
+              </w:rPr>
+              <w:t>X</w:t>
+            </w:r>
           </w:p>
         </w:tc>
       </w:tr>
@@ -2056,6 +2063,13 @@
                 <w:color w:val="000000"/>
               </w:rPr>
             </w:pPr>
+            <w:r>
+              <w:rPr>
+                <w:rFonts w:ascii="Arial" w:hAnsi="Arial" w:eastAsia="Times New Roman" w:cs="Arial"/>
+                <w:color w:val="000000"/>
+              </w:rPr>
+              <w:t>x</w:t>
+            </w:r>
           </w:p>
         </w:tc>
       </w:tr>
@@ -2117,8 +2131,13 @@
                 <w:color w:val="000000"/>
               </w:rPr>
             </w:pPr>
-            <w:bookmarkStart w:id="1" w:name="_GoBack"/>
-            <w:bookmarkEnd w:id="1"/>
+            <w:r>
+              <w:rPr>
+                <w:rFonts w:ascii="Arial" w:hAnsi="Arial" w:eastAsia="Times New Roman" w:cs="Arial"/>
+                <w:color w:val="000000"/>
+              </w:rPr>
+              <w:t>x</w:t>
+            </w:r>
           </w:p>
         </w:tc>
       </w:tr>
@@ -2433,6 +2452,13 @@
                 <w:color w:val="000000"/>
               </w:rPr>
             </w:pPr>
+            <w:r>
+              <w:rPr>
+                <w:rFonts w:ascii="Arial" w:hAnsi="Arial" w:eastAsia="Times New Roman" w:cs="Arial"/>
+                <w:color w:val="000000"/>
+              </w:rPr>
+              <w:t>x</w:t>
+            </w:r>
           </w:p>
         </w:tc>
       </w:tr>
@@ -2493,6 +2519,13 @@
                 <w:color w:val="000000"/>
               </w:rPr>
             </w:pPr>
+            <w:r>
+              <w:rPr>
+                <w:rFonts w:ascii="Arial" w:hAnsi="Arial" w:eastAsia="Times New Roman" w:cs="Arial"/>
+                <w:color w:val="000000"/>
+              </w:rPr>
+              <w:t>x</w:t>
+            </w:r>
           </w:p>
         </w:tc>
       </w:tr>
@@ -2553,6 +2586,13 @@
                 <w:color w:val="000000"/>
               </w:rPr>
             </w:pPr>
+            <w:r>
+              <w:rPr>
+                <w:rFonts w:ascii="Arial" w:hAnsi="Arial" w:eastAsia="Times New Roman" w:cs="Arial"/>
+                <w:color w:val="000000"/>
+              </w:rPr>
+              <w:t>x</w:t>
+            </w:r>
           </w:p>
         </w:tc>
       </w:tr>
@@ -2613,6 +2653,13 @@
                 <w:color w:val="000000"/>
               </w:rPr>
             </w:pPr>
+            <w:r>
+              <w:rPr>
+                <w:rFonts w:ascii="Arial" w:hAnsi="Arial" w:eastAsia="Times New Roman" w:cs="Arial"/>
+                <w:color w:val="000000"/>
+              </w:rPr>
+              <w:t>??</w:t>
+            </w:r>
           </w:p>
         </w:tc>
       </w:tr>
@@ -2808,6 +2855,15 @@
                 <w:color w:val="000000"/>
               </w:rPr>
             </w:pPr>
+            <w:r>
+              <w:rPr>
+                <w:rFonts w:ascii="Arial" w:hAnsi="Arial" w:eastAsia="Times New Roman" w:cs="Arial"/>
+                <w:color w:val="000000"/>
+              </w:rPr>
+              <w:t>??</w:t>
+            </w:r>
+            <w:bookmarkStart w:id="1" w:name="_GoBack"/>
+            <w:bookmarkEnd w:id="1"/>
           </w:p>
         </w:tc>
       </w:tr>

</xml_diff>

<commit_message>
Sua thong tin hoi nghi
</commit_message>
<xml_diff>
--- a/yeu cau/PhieuDanhGia_BT02.docx
+++ b/yeu cau/PhieuDanhGia_BT02.docx
@@ -222,7 +222,7 @@
                 <w:sz w:val="20"/>
                 <w:szCs w:val="20"/>
               </w:rPr>
-              <w:t>Trần Văn A - 17xxxxxx</w:t>
+              <w:t>Nguyễn Thọ Tuấn - 1712878</w:t>
             </w:r>
           </w:p>
         </w:tc>
@@ -282,7 +282,7 @@
                 <w:rFonts w:ascii="Arial" w:hAnsi="Arial" w:eastAsia="Times New Roman" w:cs="Arial"/>
                 <w:color w:val="000000"/>
               </w:rPr>
-              <w:t>0</w:t>
+              <w:t>10,5</w:t>
             </w:r>
           </w:p>
         </w:tc>
@@ -567,7 +567,20 @@
                 <w:sz w:val="20"/>
                 <w:szCs w:val="20"/>
               </w:rPr>
-              <w:t>giá</w:t>
+              <w:t>gi</w:t>
+            </w:r>
+            <w:bookmarkStart w:id="1" w:name="_GoBack"/>
+            <w:bookmarkEnd w:id="1"/>
+            <w:r>
+              <w:rPr>
+                <w:rFonts w:ascii="Arial" w:hAnsi="Arial" w:eastAsia="Times New Roman" w:cs="Arial"/>
+                <w:b/>
+                <w:bCs/>
+                <w:color w:val="FFFFFF"/>
+                <w:sz w:val="20"/>
+                <w:szCs w:val="20"/>
+              </w:rPr>
+              <w:t>á</w:t>
             </w:r>
           </w:p>
         </w:tc>
@@ -841,6 +854,13 @@
                 <w:color w:val="000000"/>
               </w:rPr>
             </w:pPr>
+            <w:r>
+              <w:rPr>
+                <w:rFonts w:ascii="Arial" w:hAnsi="Arial" w:eastAsia="Times New Roman" w:cs="Arial"/>
+                <w:color w:val="000000"/>
+              </w:rPr>
+              <w:t>0</w:t>
+            </w:r>
           </w:p>
         </w:tc>
       </w:tr>
@@ -901,6 +921,13 @@
                 <w:color w:val="000000"/>
               </w:rPr>
             </w:pPr>
+            <w:r>
+              <w:rPr>
+                <w:rFonts w:ascii="Arial" w:hAnsi="Arial" w:eastAsia="Times New Roman" w:cs="Arial"/>
+                <w:color w:val="000000"/>
+              </w:rPr>
+              <w:t>0</w:t>
+            </w:r>
           </w:p>
         </w:tc>
       </w:tr>
@@ -961,6 +988,13 @@
                 <w:color w:val="000000"/>
               </w:rPr>
             </w:pPr>
+            <w:r>
+              <w:rPr>
+                <w:rFonts w:ascii="Arial" w:hAnsi="Arial" w:eastAsia="Times New Roman" w:cs="Arial"/>
+                <w:color w:val="000000"/>
+              </w:rPr>
+              <w:t>0</w:t>
+            </w:r>
           </w:p>
         </w:tc>
       </w:tr>
@@ -1020,8 +1054,16 @@
               <w:rPr>
                 <w:rFonts w:ascii="Arial" w:hAnsi="Arial" w:eastAsia="Times New Roman" w:cs="Arial"/>
                 <w:color w:val="000000"/>
-              </w:rPr>
-            </w:pPr>
+                <w:lang w:val="en-US"/>
+              </w:rPr>
+            </w:pPr>
+            <w:r>
+              <w:rPr>
+                <w:rFonts w:ascii="Arial" w:hAnsi="Arial" w:eastAsia="Times New Roman" w:cs="Arial"/>
+                <w:color w:val="000000"/>
+              </w:rPr>
+              <w:t>0</w:t>
+            </w:r>
           </w:p>
         </w:tc>
       </w:tr>
@@ -1133,7 +1175,7 @@
           </w:tblCellMar>
         </w:tblPrEx>
         <w:trPr>
-          <w:trHeight w:val="360" w:hRule="atLeast"/>
+          <w:trHeight w:val="325" w:hRule="atLeast"/>
         </w:trPr>
         <w:tc>
           <w:tcPr>
@@ -1309,7 +1351,7 @@
                 <w:rFonts w:ascii="Arial" w:hAnsi="Arial" w:eastAsia="Times New Roman" w:cs="Arial"/>
                 <w:color w:val="000000"/>
               </w:rPr>
-              <w:t>x</w:t>
+              <w:t>1</w:t>
             </w:r>
           </w:p>
         </w:tc>
@@ -1376,7 +1418,7 @@
                 <w:rFonts w:ascii="Arial" w:hAnsi="Arial" w:eastAsia="Times New Roman" w:cs="Arial"/>
                 <w:color w:val="000000"/>
               </w:rPr>
-              <w:t>x</w:t>
+              <w:t>0,5</w:t>
             </w:r>
           </w:p>
         </w:tc>
@@ -1443,7 +1485,7 @@
                 <w:rFonts w:ascii="Arial" w:hAnsi="Arial" w:eastAsia="Times New Roman" w:cs="Arial"/>
                 <w:color w:val="000000"/>
               </w:rPr>
-              <w:t>x</w:t>
+              <w:t>1</w:t>
             </w:r>
           </w:p>
         </w:tc>
@@ -1510,7 +1552,7 @@
                 <w:rFonts w:ascii="Arial" w:hAnsi="Arial" w:eastAsia="Times New Roman" w:cs="Arial"/>
                 <w:color w:val="000000"/>
               </w:rPr>
-              <w:t>x</w:t>
+              <w:t>1</w:t>
             </w:r>
           </w:p>
         </w:tc>
@@ -1578,7 +1620,7 @@
                 <w:rFonts w:ascii="Arial" w:hAnsi="Arial" w:eastAsia="Times New Roman" w:cs="Arial"/>
                 <w:color w:val="000000"/>
               </w:rPr>
-              <w:t>x</w:t>
+              <w:t>0,5</w:t>
             </w:r>
           </w:p>
         </w:tc>
@@ -1867,7 +1909,7 @@
                 <w:rFonts w:ascii="Arial" w:hAnsi="Arial" w:eastAsia="Times New Roman" w:cs="Arial"/>
                 <w:color w:val="000000"/>
               </w:rPr>
-              <w:t>x</w:t>
+              <w:t>0,5</w:t>
             </w:r>
           </w:p>
         </w:tc>
@@ -1934,7 +1976,7 @@
                 <w:rFonts w:ascii="Arial" w:hAnsi="Arial" w:eastAsia="Times New Roman" w:cs="Arial"/>
                 <w:color w:val="000000"/>
               </w:rPr>
-              <w:t>x</w:t>
+              <w:t>0,5</w:t>
             </w:r>
           </w:p>
         </w:tc>
@@ -2001,7 +2043,7 @@
                 <w:rFonts w:ascii="Arial" w:hAnsi="Arial" w:eastAsia="Times New Roman" w:cs="Arial"/>
                 <w:color w:val="000000"/>
               </w:rPr>
-              <w:t>X</w:t>
+              <w:t>0,5</w:t>
             </w:r>
           </w:p>
         </w:tc>
@@ -2068,7 +2110,7 @@
                 <w:rFonts w:ascii="Arial" w:hAnsi="Arial" w:eastAsia="Times New Roman" w:cs="Arial"/>
                 <w:color w:val="000000"/>
               </w:rPr>
-              <w:t>x</w:t>
+              <w:t>0,5</w:t>
             </w:r>
           </w:p>
         </w:tc>
@@ -2136,7 +2178,7 @@
                 <w:rFonts w:ascii="Arial" w:hAnsi="Arial" w:eastAsia="Times New Roman" w:cs="Arial"/>
                 <w:color w:val="000000"/>
               </w:rPr>
-              <w:t>x</w:t>
+              <w:t>0,5</w:t>
             </w:r>
           </w:p>
         </w:tc>
@@ -2457,7 +2499,7 @@
                 <w:rFonts w:ascii="Arial" w:hAnsi="Arial" w:eastAsia="Times New Roman" w:cs="Arial"/>
                 <w:color w:val="000000"/>
               </w:rPr>
-              <w:t>x</w:t>
+              <w:t>1</w:t>
             </w:r>
           </w:p>
         </w:tc>
@@ -2524,7 +2566,7 @@
                 <w:rFonts w:ascii="Arial" w:hAnsi="Arial" w:eastAsia="Times New Roman" w:cs="Arial"/>
                 <w:color w:val="000000"/>
               </w:rPr>
-              <w:t>x</w:t>
+              <w:t>1</w:t>
             </w:r>
           </w:p>
         </w:tc>
@@ -2584,14 +2626,15 @@
               <w:rPr>
                 <w:rFonts w:ascii="Arial" w:hAnsi="Arial" w:eastAsia="Times New Roman" w:cs="Arial"/>
                 <w:color w:val="000000"/>
-              </w:rPr>
-            </w:pPr>
-            <w:r>
-              <w:rPr>
-                <w:rFonts w:ascii="Arial" w:hAnsi="Arial" w:eastAsia="Times New Roman" w:cs="Arial"/>
-                <w:color w:val="000000"/>
-              </w:rPr>
-              <w:t>x</w:t>
+                <w:lang w:val="en-US"/>
+              </w:rPr>
+            </w:pPr>
+            <w:r>
+              <w:rPr>
+                <w:rFonts w:ascii="Arial" w:hAnsi="Arial" w:eastAsia="Times New Roman" w:cs="Arial"/>
+                <w:color w:val="000000"/>
+              </w:rPr>
+              <w:t>1</w:t>
             </w:r>
           </w:p>
         </w:tc>
@@ -2658,7 +2701,7 @@
                 <w:rFonts w:ascii="Arial" w:hAnsi="Arial" w:eastAsia="Times New Roman" w:cs="Arial"/>
                 <w:color w:val="000000"/>
               </w:rPr>
-              <w:t>??</w:t>
+              <w:t>0</w:t>
             </w:r>
           </w:p>
         </w:tc>
@@ -2725,7 +2768,7 @@
                 <w:rFonts w:ascii="Arial" w:hAnsi="Arial" w:eastAsia="Times New Roman" w:cs="Arial"/>
                 <w:color w:val="000000"/>
               </w:rPr>
-              <w:t>x</w:t>
+              <w:t>0,5</w:t>
             </w:r>
           </w:p>
         </w:tc>
@@ -2792,7 +2835,7 @@
                 <w:rFonts w:ascii="Arial" w:hAnsi="Arial" w:eastAsia="Times New Roman" w:cs="Arial"/>
                 <w:color w:val="000000"/>
               </w:rPr>
-              <w:t>x</w:t>
+              <w:t>0,5</w:t>
             </w:r>
           </w:p>
         </w:tc>
@@ -2860,10 +2903,8 @@
                 <w:rFonts w:ascii="Arial" w:hAnsi="Arial" w:eastAsia="Times New Roman" w:cs="Arial"/>
                 <w:color w:val="000000"/>
               </w:rPr>
-              <w:t>??</w:t>
-            </w:r>
-            <w:bookmarkStart w:id="1" w:name="_GoBack"/>
-            <w:bookmarkEnd w:id="1"/>
+              <w:t>0</w:t>
+            </w:r>
           </w:p>
         </w:tc>
       </w:tr>

</xml_diff>